<commit_message>
Dodane relacije za bazu
</commit_message>
<xml_diff>
--- a/OkvirZaModeliranje.docx
+++ b/OkvirZaModeliranje.docx
@@ -1715,6 +1715,31 @@
       </w:r>
     </w:p>
     <w:p>
+      <w:r>
+        <w:t>Modul za prijavu/registraciju</w:t>
+      </w:r>
+    </w:p>
+    <w:p>
+      <w:r>
+        <w:t>Modul za korisničke podatke</w:t>
+      </w:r>
+    </w:p>
+    <w:p>
+      <w:r>
+        <w:t>Modul za rezervaciju</w:t>
+      </w:r>
+    </w:p>
+    <w:p>
+      <w:r>
+        <w:t>Modul za kalendar</w:t>
+      </w:r>
+    </w:p>
+    <w:p>
+      <w:r>
+        <w:t>Modul za plaćanje</w:t>
+      </w:r>
+    </w:p>
+    <w:p>
       <w:pPr>
         <w:pStyle w:val="Heading2"/>
       </w:pPr>
@@ -1732,21 +1757,26 @@
         <w:t xml:space="preserve"> Za prvu verziju je dovoljno samo da imamo opcenito, ne moramo u detalje kao sto je PK ili sto moze biti null itd.</w:t>
       </w:r>
     </w:p>
+    <w:p/>
+    <w:p/>
     <w:tbl>
       <w:tblPr>
         <w:tblStyle w:val="TableGrid"/>
-        <w:tblW w:w="0" w:type="auto"/>
+        <w:tblW w:w="9343" w:type="dxa"/>
         <w:tblLook w:val="04A0" w:firstRow="1" w:lastRow="0" w:firstColumn="1" w:lastColumn="0" w:noHBand="0" w:noVBand="1"/>
       </w:tblPr>
       <w:tblGrid>
-        <w:gridCol w:w="3096"/>
-        <w:gridCol w:w="3096"/>
-        <w:gridCol w:w="3096"/>
+        <w:gridCol w:w="1973"/>
+        <w:gridCol w:w="4708"/>
+        <w:gridCol w:w="2662"/>
       </w:tblGrid>
       <w:tr>
+        <w:trPr>
+          <w:trHeight w:val="326"/>
+        </w:trPr>
         <w:tc>
           <w:tcPr>
-            <w:tcW w:w="3096" w:type="dxa"/>
+            <w:tcW w:w="1819" w:type="dxa"/>
             <w:shd w:val="clear" w:color="auto" w:fill="548DD4" w:themeFill="text2" w:themeFillTint="99"/>
           </w:tcPr>
           <w:p>
@@ -1762,13 +1792,14 @@
                 <w:b/>
                 <w:bCs/>
               </w:rPr>
+              <w:lastRenderedPageBreak/>
               <w:t>Naziv tablice</w:t>
             </w:r>
           </w:p>
         </w:tc>
         <w:tc>
           <w:tcPr>
-            <w:tcW w:w="3096" w:type="dxa"/>
+            <w:tcW w:w="4849" w:type="dxa"/>
             <w:shd w:val="clear" w:color="auto" w:fill="548DD4" w:themeFill="text2" w:themeFillTint="99"/>
           </w:tcPr>
           <w:p>
@@ -1790,7 +1821,7 @@
         </w:tc>
         <w:tc>
           <w:tcPr>
-            <w:tcW w:w="3096" w:type="dxa"/>
+            <w:tcW w:w="2675" w:type="dxa"/>
             <w:shd w:val="clear" w:color="auto" w:fill="548DD4" w:themeFill="text2" w:themeFillTint="99"/>
           </w:tcPr>
           <w:p>
@@ -1812,161 +1843,381 @@
         </w:tc>
       </w:tr>
       <w:tr>
+        <w:trPr>
+          <w:trHeight w:val="314"/>
+        </w:trPr>
         <w:tc>
           <w:tcPr>
-            <w:tcW w:w="3096" w:type="dxa"/>
+            <w:tcW w:w="1819" w:type="dxa"/>
             <w:shd w:val="clear" w:color="auto" w:fill="C6D9F1" w:themeFill="text2" w:themeFillTint="33"/>
           </w:tcPr>
-          <w:p/>
+          <w:p>
+            <w:r>
+              <w:t>Gost</w:t>
+            </w:r>
+          </w:p>
         </w:tc>
         <w:tc>
           <w:tcPr>
-            <w:tcW w:w="3096" w:type="dxa"/>
+            <w:tcW w:w="4849" w:type="dxa"/>
             <w:shd w:val="clear" w:color="auto" w:fill="C6D9F1" w:themeFill="text2" w:themeFillTint="33"/>
           </w:tcPr>
-          <w:p/>
+          <w:p>
+            <w:r>
+              <w:t>OIB, ime, prezime, e-mail, broj mobitela, datum rođenja</w:t>
+            </w:r>
+          </w:p>
         </w:tc>
         <w:tc>
           <w:tcPr>
-            <w:tcW w:w="3096" w:type="dxa"/>
+            <w:tcW w:w="2675" w:type="dxa"/>
+            <w:shd w:val="clear" w:color="auto" w:fill="C6D9F1" w:themeFill="text2" w:themeFillTint="33"/>
+          </w:tcPr>
+          <w:p>
+            <w:r>
+              <w:t>Modul za prijavu/registraciju, modul za korisničke podatke</w:t>
+            </w:r>
+          </w:p>
+        </w:tc>
+      </w:tr>
+      <w:tr>
+        <w:trPr>
+          <w:trHeight w:val="326"/>
+        </w:trPr>
+        <w:tc>
+          <w:tcPr>
+            <w:tcW w:w="1819" w:type="dxa"/>
+            <w:shd w:val="clear" w:color="auto" w:fill="C6D9F1" w:themeFill="text2" w:themeFillTint="33"/>
+          </w:tcPr>
+          <w:p>
+            <w:r>
+              <w:t>Domaćin</w:t>
+            </w:r>
+          </w:p>
+        </w:tc>
+        <w:tc>
+          <w:tcPr>
+            <w:tcW w:w="4849" w:type="dxa"/>
+            <w:shd w:val="clear" w:color="auto" w:fill="C6D9F1" w:themeFill="text2" w:themeFillTint="33"/>
+          </w:tcPr>
+          <w:p>
+            <w:r>
+              <w:t>OIB, ime, prezime, ...</w:t>
+            </w:r>
+          </w:p>
+        </w:tc>
+        <w:tc>
+          <w:tcPr>
+            <w:tcW w:w="2675" w:type="dxa"/>
             <w:shd w:val="clear" w:color="auto" w:fill="C6D9F1" w:themeFill="text2" w:themeFillTint="33"/>
           </w:tcPr>
           <w:p/>
         </w:tc>
       </w:tr>
       <w:tr>
+        <w:trPr>
+          <w:trHeight w:val="643"/>
+        </w:trPr>
         <w:tc>
           <w:tcPr>
-            <w:tcW w:w="3096" w:type="dxa"/>
+            <w:tcW w:w="1819" w:type="dxa"/>
             <w:shd w:val="clear" w:color="auto" w:fill="C6D9F1" w:themeFill="text2" w:themeFillTint="33"/>
           </w:tcPr>
-          <w:p/>
+          <w:p>
+            <w:r>
+              <w:t>Račun</w:t>
+            </w:r>
+          </w:p>
         </w:tc>
         <w:tc>
           <w:tcPr>
-            <w:tcW w:w="3096" w:type="dxa"/>
+            <w:tcW w:w="4849" w:type="dxa"/>
             <w:shd w:val="clear" w:color="auto" w:fill="C6D9F1" w:themeFill="text2" w:themeFillTint="33"/>
           </w:tcPr>
-          <w:p/>
+          <w:p>
+            <w:r>
+              <w:t>ID, iznos, OIB_domaćina, OIB_gosta, datum</w:t>
+            </w:r>
+          </w:p>
         </w:tc>
         <w:tc>
           <w:tcPr>
-            <w:tcW w:w="3096" w:type="dxa"/>
+            <w:tcW w:w="2675" w:type="dxa"/>
             <w:shd w:val="clear" w:color="auto" w:fill="C6D9F1" w:themeFill="text2" w:themeFillTint="33"/>
           </w:tcPr>
           <w:p/>
         </w:tc>
       </w:tr>
       <w:tr>
+        <w:trPr>
+          <w:trHeight w:val="326"/>
+        </w:trPr>
         <w:tc>
           <w:tcPr>
-            <w:tcW w:w="3096" w:type="dxa"/>
+            <w:tcW w:w="1819" w:type="dxa"/>
             <w:shd w:val="clear" w:color="auto" w:fill="C6D9F1" w:themeFill="text2" w:themeFillTint="33"/>
           </w:tcPr>
-          <w:p/>
+          <w:p>
+            <w:r>
+              <w:t>Oglas</w:t>
+            </w:r>
+          </w:p>
         </w:tc>
         <w:tc>
           <w:tcPr>
-            <w:tcW w:w="3096" w:type="dxa"/>
+            <w:tcW w:w="4849" w:type="dxa"/>
             <w:shd w:val="clear" w:color="auto" w:fill="C6D9F1" w:themeFill="text2" w:themeFillTint="33"/>
           </w:tcPr>
-          <w:p/>
+          <w:p>
+            <w:r>
+              <w:t>ID, OIB_domaćina, naziv, tip, opis, slike, sadržaji, ...</w:t>
+            </w:r>
+          </w:p>
         </w:tc>
         <w:tc>
           <w:tcPr>
-            <w:tcW w:w="3096" w:type="dxa"/>
+            <w:tcW w:w="2675" w:type="dxa"/>
             <w:shd w:val="clear" w:color="auto" w:fill="C6D9F1" w:themeFill="text2" w:themeFillTint="33"/>
           </w:tcPr>
           <w:p/>
         </w:tc>
       </w:tr>
       <w:tr>
+        <w:trPr>
+          <w:trHeight w:val="326"/>
+        </w:trPr>
         <w:tc>
           <w:tcPr>
-            <w:tcW w:w="3096" w:type="dxa"/>
+            <w:tcW w:w="1819" w:type="dxa"/>
             <w:shd w:val="clear" w:color="auto" w:fill="C6D9F1" w:themeFill="text2" w:themeFillTint="33"/>
           </w:tcPr>
-          <w:p/>
+          <w:p>
+            <w:r>
+              <w:t>Chat</w:t>
+            </w:r>
+          </w:p>
         </w:tc>
         <w:tc>
           <w:tcPr>
-            <w:tcW w:w="3096" w:type="dxa"/>
+            <w:tcW w:w="4849" w:type="dxa"/>
             <w:shd w:val="clear" w:color="auto" w:fill="C6D9F1" w:themeFill="text2" w:themeFillTint="33"/>
           </w:tcPr>
-          <w:p/>
+          <w:p>
+            <w:r>
+              <w:t>ID, poruka, timestamp</w:t>
+            </w:r>
+          </w:p>
         </w:tc>
         <w:tc>
           <w:tcPr>
-            <w:tcW w:w="3096" w:type="dxa"/>
+            <w:tcW w:w="2675" w:type="dxa"/>
             <w:shd w:val="clear" w:color="auto" w:fill="C6D9F1" w:themeFill="text2" w:themeFillTint="33"/>
           </w:tcPr>
           <w:p/>
         </w:tc>
       </w:tr>
       <w:tr>
+        <w:trPr>
+          <w:trHeight w:val="314"/>
+        </w:trPr>
         <w:tc>
           <w:tcPr>
-            <w:tcW w:w="3096" w:type="dxa"/>
+            <w:tcW w:w="1819" w:type="dxa"/>
             <w:shd w:val="clear" w:color="auto" w:fill="C6D9F1" w:themeFill="text2" w:themeFillTint="33"/>
           </w:tcPr>
-          <w:p/>
+          <w:p>
+            <w:r>
+              <w:t>Recenzija</w:t>
+            </w:r>
+          </w:p>
         </w:tc>
         <w:tc>
           <w:tcPr>
-            <w:tcW w:w="3096" w:type="dxa"/>
+            <w:tcW w:w="4849" w:type="dxa"/>
             <w:shd w:val="clear" w:color="auto" w:fill="C6D9F1" w:themeFill="text2" w:themeFillTint="33"/>
           </w:tcPr>
-          <w:p/>
+          <w:p>
+            <w:r>
+              <w:t>ID</w:t>
+            </w:r>
+            <w:r>
+              <w:t>, tekst recenzije</w:t>
+            </w:r>
+          </w:p>
         </w:tc>
         <w:tc>
           <w:tcPr>
-            <w:tcW w:w="3096" w:type="dxa"/>
+            <w:tcW w:w="2675" w:type="dxa"/>
             <w:shd w:val="clear" w:color="auto" w:fill="C6D9F1" w:themeFill="text2" w:themeFillTint="33"/>
           </w:tcPr>
           <w:p/>
         </w:tc>
       </w:tr>
       <w:tr>
+        <w:trPr>
+          <w:trHeight w:val="326"/>
+        </w:trPr>
         <w:tc>
           <w:tcPr>
-            <w:tcW w:w="3096" w:type="dxa"/>
+            <w:tcW w:w="1819" w:type="dxa"/>
             <w:shd w:val="clear" w:color="auto" w:fill="C6D9F1" w:themeFill="text2" w:themeFillTint="33"/>
           </w:tcPr>
-          <w:p/>
+          <w:p>
+            <w:r>
+              <w:t>Rezervacija</w:t>
+            </w:r>
+          </w:p>
         </w:tc>
         <w:tc>
           <w:tcPr>
-            <w:tcW w:w="3096" w:type="dxa"/>
+            <w:tcW w:w="4849" w:type="dxa"/>
             <w:shd w:val="clear" w:color="auto" w:fill="C6D9F1" w:themeFill="text2" w:themeFillTint="33"/>
           </w:tcPr>
-          <w:p/>
+          <w:p>
+            <w:r>
+              <w:t>Datum početka, datum kraja, OIB_gosta, OIB_domaćina</w:t>
+            </w:r>
+          </w:p>
         </w:tc>
         <w:tc>
           <w:tcPr>
-            <w:tcW w:w="3096" w:type="dxa"/>
+            <w:tcW w:w="2675" w:type="dxa"/>
             <w:shd w:val="clear" w:color="auto" w:fill="C6D9F1" w:themeFill="text2" w:themeFillTint="33"/>
           </w:tcPr>
           <w:p/>
         </w:tc>
       </w:tr>
       <w:tr>
+        <w:trPr>
+          <w:trHeight w:val="326"/>
+        </w:trPr>
         <w:tc>
           <w:tcPr>
-            <w:tcW w:w="3096" w:type="dxa"/>
+            <w:tcW w:w="1819" w:type="dxa"/>
+            <w:shd w:val="clear" w:color="auto" w:fill="C6D9F1" w:themeFill="text2" w:themeFillTint="33"/>
+          </w:tcPr>
+          <w:p>
+            <w:r>
+              <w:t>ChatDomaćin</w:t>
+            </w:r>
+          </w:p>
+        </w:tc>
+        <w:tc>
+          <w:tcPr>
+            <w:tcW w:w="4849" w:type="dxa"/>
+            <w:shd w:val="clear" w:color="auto" w:fill="C6D9F1" w:themeFill="text2" w:themeFillTint="33"/>
+          </w:tcPr>
+          <w:p>
+            <w:r>
+              <w:t>ID_poruke, ID_domaćina</w:t>
+            </w:r>
+          </w:p>
+        </w:tc>
+        <w:tc>
+          <w:tcPr>
+            <w:tcW w:w="2675" w:type="dxa"/>
             <w:shd w:val="clear" w:color="auto" w:fill="C6D9F1" w:themeFill="text2" w:themeFillTint="33"/>
           </w:tcPr>
           <w:p/>
         </w:tc>
+      </w:tr>
+      <w:tr>
+        <w:trPr>
+          <w:trHeight w:val="326"/>
+        </w:trPr>
         <w:tc>
           <w:tcPr>
-            <w:tcW w:w="3096" w:type="dxa"/>
+            <w:tcW w:w="1819" w:type="dxa"/>
+            <w:shd w:val="clear" w:color="auto" w:fill="C6D9F1" w:themeFill="text2" w:themeFillTint="33"/>
+          </w:tcPr>
+          <w:p>
+            <w:r>
+              <w:t>ChatGost</w:t>
+            </w:r>
+          </w:p>
+        </w:tc>
+        <w:tc>
+          <w:tcPr>
+            <w:tcW w:w="4849" w:type="dxa"/>
+            <w:shd w:val="clear" w:color="auto" w:fill="C6D9F1" w:themeFill="text2" w:themeFillTint="33"/>
+          </w:tcPr>
+          <w:p>
+            <w:r>
+              <w:t>ID_poruke, OIB_gosta</w:t>
+            </w:r>
+          </w:p>
+        </w:tc>
+        <w:tc>
+          <w:tcPr>
+            <w:tcW w:w="2675" w:type="dxa"/>
             <w:shd w:val="clear" w:color="auto" w:fill="C6D9F1" w:themeFill="text2" w:themeFillTint="33"/>
           </w:tcPr>
           <w:p/>
         </w:tc>
+      </w:tr>
+      <w:tr>
+        <w:trPr>
+          <w:trHeight w:val="326"/>
+        </w:trPr>
         <w:tc>
           <w:tcPr>
-            <w:tcW w:w="3096" w:type="dxa"/>
+            <w:tcW w:w="1819" w:type="dxa"/>
+            <w:shd w:val="clear" w:color="auto" w:fill="C6D9F1" w:themeFill="text2" w:themeFillTint="33"/>
+          </w:tcPr>
+          <w:p>
+            <w:r>
+              <w:t>GostRecenzija</w:t>
+            </w:r>
+          </w:p>
+        </w:tc>
+        <w:tc>
+          <w:tcPr>
+            <w:tcW w:w="4849" w:type="dxa"/>
+            <w:shd w:val="clear" w:color="auto" w:fill="C6D9F1" w:themeFill="text2" w:themeFillTint="33"/>
+          </w:tcPr>
+          <w:p>
+            <w:r>
+              <w:t>ID_recenzije, OIB_gosta</w:t>
+            </w:r>
+          </w:p>
+        </w:tc>
+        <w:tc>
+          <w:tcPr>
+            <w:tcW w:w="2675" w:type="dxa"/>
+            <w:shd w:val="clear" w:color="auto" w:fill="C6D9F1" w:themeFill="text2" w:themeFillTint="33"/>
+          </w:tcPr>
+          <w:p/>
+        </w:tc>
+      </w:tr>
+      <w:tr>
+        <w:trPr>
+          <w:trHeight w:val="326"/>
+        </w:trPr>
+        <w:tc>
+          <w:tcPr>
+            <w:tcW w:w="1819" w:type="dxa"/>
+            <w:shd w:val="clear" w:color="auto" w:fill="C6D9F1" w:themeFill="text2" w:themeFillTint="33"/>
+          </w:tcPr>
+          <w:p>
+            <w:r>
+              <w:t>OglasRecenzija</w:t>
+            </w:r>
+          </w:p>
+        </w:tc>
+        <w:tc>
+          <w:tcPr>
+            <w:tcW w:w="4849" w:type="dxa"/>
+            <w:shd w:val="clear" w:color="auto" w:fill="C6D9F1" w:themeFill="text2" w:themeFillTint="33"/>
+          </w:tcPr>
+          <w:p>
+            <w:r>
+              <w:t>ID_recenzije, ID_oglasa</w:t>
+            </w:r>
+          </w:p>
+        </w:tc>
+        <w:tc>
+          <w:tcPr>
+            <w:tcW w:w="2675" w:type="dxa"/>
             <w:shd w:val="clear" w:color="auto" w:fill="C6D9F1" w:themeFill="text2" w:themeFillTint="33"/>
           </w:tcPr>
           <w:p/>
@@ -1980,7 +2231,6 @@
       </w:pPr>
       <w:bookmarkStart w:id="8" w:name="_Toc119184326"/>
       <w:r>
-        <w:lastRenderedPageBreak/>
         <w:t>Upravljanje komunikacijom</w:t>
       </w:r>
       <w:bookmarkEnd w:id="8"/>

</xml_diff>